<commit_message>
May 20 class examples
</commit_message>
<xml_diff>
--- a/ESP class solution.docx
+++ b/ESP class solution.docx
@@ -938,11 +938,11 @@
       </w:r>
       <w:proofErr w:type="spellEnd"/>
       <w:r>
-        <w:t>, (Date, Pa</w:t>
-      </w:r>
-      <w:proofErr w:type="spellStart"/>
-      <w:r>
-        <w:t>ymentAmount</w:t>
+        <w:t xml:space="preserve">, (Date, </w:t>
+      </w:r>
+      <w:proofErr w:type="spellStart"/>
+      <w:r>
+        <w:t>PaymentAmount</w:t>
       </w:r>
       <w:proofErr w:type="spellEnd"/>
       <w:r>
@@ -1010,13 +1010,7 @@
     <w:p>
       <w:proofErr w:type="spellStart"/>
       <w:r>
-        <w:t>Customer</w:t>
-      </w:r>
-      <w:r>
-        <w:t>First</w:t>
-      </w:r>
-      <w:r>
-        <w:t>Name</w:t>
+        <w:t>CustomerFirstName</w:t>
       </w:r>
       <w:proofErr w:type="spellEnd"/>
       <w:r>
@@ -1125,10 +1119,7 @@
       </w:r>
       <w:proofErr w:type="spellEnd"/>
       <w:r>
-        <w:t>#</w:t>
-      </w:r>
-      <w:r>
-        <w:t xml:space="preserve">, </w:t>
+        <w:t xml:space="preserve">#, </w:t>
       </w:r>
       <w:proofErr w:type="spellStart"/>
       <w:r>
@@ -1527,11 +1518,11 @@
         <w:t>)</w:t>
       </w:r>
       <w:r>
-        <w:t>, I</w:t>
-      </w:r>
-      <w:proofErr w:type="spellStart"/>
-      <w:r>
-        <w:t>nStockCount</w:t>
+        <w:t xml:space="preserve">, </w:t>
+      </w:r>
+      <w:proofErr w:type="spellStart"/>
+      <w:r>
+        <w:t>InStockCount</w:t>
       </w:r>
       <w:proofErr w:type="spellEnd"/>
       <w:r>
@@ -1646,34 +1637,603 @@
           <w:b/>
           <w:bCs/>
         </w:rPr>
+        <w:t xml:space="preserve"> (PK),</w:t>
+      </w:r>
+      <w:r>
+        <w:t xml:space="preserve"> Quantity, Cost,</w:t>
+      </w:r>
+      <w:r>
+        <w:rPr>
+          <w:i/>
+          <w:iCs/>
+        </w:rPr>
+        <w:t xml:space="preserve"> </w:t>
+      </w:r>
+      <w:r>
+        <w:rPr>
+          <w:b/>
+          <w:bCs/>
+          <w:i/>
+          <w:iCs/>
+        </w:rPr>
+        <w:t>Item#</w:t>
+      </w:r>
+      <w:r>
+        <w:rPr>
+          <w:b/>
+          <w:bCs/>
+          <w:i/>
+          <w:iCs/>
+        </w:rPr>
         <w:t xml:space="preserve"> (PK)</w:t>
       </w:r>
       <w:r>
         <w:rPr>
           <w:b/>
           <w:bCs/>
+          <w:i/>
+          <w:iCs/>
+        </w:rPr>
+        <w:t xml:space="preserve"> (FK)</w:t>
+      </w:r>
+    </w:p>
+    <w:p>
+      <w:pPr>
+        <w:rPr>
+          <w:b/>
+          <w:bCs/>
+          <w:u w:val="single"/>
+        </w:rPr>
+      </w:pPr>
+    </w:p>
+    <w:p>
+      <w:pPr>
+        <w:rPr>
+          <w:b/>
+          <w:bCs/>
+          <w:u w:val="single"/>
+        </w:rPr>
+      </w:pPr>
+      <w:r>
+        <w:rPr>
+          <w:b/>
+          <w:bCs/>
+          <w:u w:val="single"/>
+        </w:rPr>
+        <w:t>2</w:t>
+      </w:r>
+      <w:r>
+        <w:rPr>
+          <w:b/>
+          <w:bCs/>
+          <w:u w:val="single"/>
+        </w:rPr>
+        <w:t>NF:</w:t>
+      </w:r>
+    </w:p>
+    <w:p>
+      <w:r>
+        <w:rPr>
+          <w:b/>
+          <w:bCs/>
+        </w:rPr>
+        <w:t>Item# (PK)</w:t>
+      </w:r>
+      <w:r>
+        <w:t xml:space="preserve">, </w:t>
+      </w:r>
+      <w:proofErr w:type="spellStart"/>
+      <w:r>
+        <w:t>ItemDescription</w:t>
+      </w:r>
+      <w:proofErr w:type="spellEnd"/>
+      <w:r>
+        <w:t xml:space="preserve">, </w:t>
+      </w:r>
+      <w:proofErr w:type="spellStart"/>
+      <w:proofErr w:type="gramStart"/>
+      <w:r>
+        <w:t>CurrentSalePrice</w:t>
+      </w:r>
+      <w:proofErr w:type="spellEnd"/>
+      <w:r>
+        <w:t xml:space="preserve">,  </w:t>
+      </w:r>
+      <w:proofErr w:type="spellStart"/>
+      <w:r>
+        <w:t>InStockCount</w:t>
+      </w:r>
+      <w:proofErr w:type="spellEnd"/>
+      <w:proofErr w:type="gramEnd"/>
+      <w:r>
+        <w:t xml:space="preserve">, </w:t>
+      </w:r>
+      <w:proofErr w:type="spellStart"/>
+      <w:r>
+        <w:t>ReorderThreshold</w:t>
+      </w:r>
+      <w:proofErr w:type="spellEnd"/>
+    </w:p>
+    <w:p/>
+    <w:p>
+      <w:proofErr w:type="spellStart"/>
+      <w:r>
+        <w:rPr>
+          <w:b/>
+          <w:bCs/>
+          <w:i/>
+          <w:iCs/>
+        </w:rPr>
+        <w:t>PONumber</w:t>
+      </w:r>
+      <w:proofErr w:type="spellEnd"/>
+      <w:r>
+        <w:rPr>
+          <w:b/>
+          <w:bCs/>
+          <w:i/>
+          <w:iCs/>
+        </w:rPr>
+        <w:t xml:space="preserve"> (PK)</w:t>
+      </w:r>
+      <w:r>
+        <w:rPr>
+          <w:b/>
+          <w:bCs/>
+          <w:i/>
+          <w:iCs/>
+        </w:rPr>
+        <w:t xml:space="preserve"> (FK)</w:t>
+      </w:r>
+      <w:r>
+        <w:rPr>
+          <w:b/>
+          <w:bCs/>
         </w:rPr>
         <w:t>,</w:t>
       </w:r>
       <w:r>
-        <w:t xml:space="preserve"> Quantity, Cost</w:t>
-      </w:r>
-      <w:r>
+        <w:t xml:space="preserve"> Quantity, Cost,</w:t>
+      </w:r>
+      <w:r>
+        <w:rPr>
+          <w:i/>
+          <w:iCs/>
+        </w:rPr>
+        <w:t xml:space="preserve"> </w:t>
+      </w:r>
+      <w:r>
+        <w:rPr>
+          <w:b/>
+          <w:bCs/>
+          <w:i/>
+          <w:iCs/>
+        </w:rPr>
+        <w:t>Item#</w:t>
+      </w:r>
+      <w:r>
+        <w:rPr>
+          <w:b/>
+          <w:bCs/>
+          <w:i/>
+          <w:iCs/>
+        </w:rPr>
+        <w:t xml:space="preserve"> (PK)</w:t>
+      </w:r>
+      <w:r>
+        <w:rPr>
+          <w:b/>
+          <w:bCs/>
+          <w:i/>
+          <w:iCs/>
+        </w:rPr>
+        <w:t xml:space="preserve"> (FK)</w:t>
+      </w:r>
+    </w:p>
+    <w:p/>
+    <w:p>
+      <w:proofErr w:type="spellStart"/>
+      <w:r>
+        <w:rPr>
+          <w:b/>
+          <w:bCs/>
+        </w:rPr>
+        <w:t>PONumber</w:t>
+      </w:r>
+      <w:proofErr w:type="spellEnd"/>
+      <w:r>
+        <w:rPr>
+          <w:b/>
+          <w:bCs/>
+        </w:rPr>
+        <w:t xml:space="preserve"> (PK),</w:t>
+      </w:r>
+      <w:r>
+        <w:t xml:space="preserve"> Date, </w:t>
+      </w:r>
+      <w:proofErr w:type="spellStart"/>
+      <w:r>
+        <w:t>SupplierNumber</w:t>
+      </w:r>
+      <w:proofErr w:type="spellEnd"/>
+    </w:p>
+    <w:p/>
+    <w:p>
+      <w:pPr>
+        <w:rPr>
+          <w:b/>
+          <w:bCs/>
+          <w:u w:val="single"/>
+        </w:rPr>
+      </w:pPr>
+      <w:r>
+        <w:rPr>
+          <w:b/>
+          <w:bCs/>
+          <w:u w:val="single"/>
+        </w:rPr>
+        <w:t>3</w:t>
+      </w:r>
+      <w:r>
+        <w:rPr>
+          <w:b/>
+          <w:bCs/>
+          <w:u w:val="single"/>
+        </w:rPr>
+        <w:t>NF:</w:t>
+      </w:r>
+    </w:p>
+    <w:p>
+      <w:r>
+        <w:rPr>
+          <w:b/>
+          <w:bCs/>
+        </w:rPr>
+        <w:t>(no changes)</w:t>
+      </w:r>
+    </w:p>
+    <w:p/>
+    <w:p>
+      <w:pPr>
+        <w:rPr>
+          <w:b/>
+          <w:bCs/>
+          <w:u w:val="single"/>
+        </w:rPr>
+      </w:pPr>
+      <w:r>
+        <w:rPr>
+          <w:b/>
+          <w:bCs/>
+          <w:u w:val="single"/>
+        </w:rPr>
+        <w:t>Inventory Control</w:t>
+      </w:r>
+      <w:r>
+        <w:rPr>
+          <w:b/>
+          <w:bCs/>
+          <w:u w:val="single"/>
+        </w:rPr>
+        <w:t xml:space="preserve"> – ALTERNATE SOLUTION</w:t>
+      </w:r>
+    </w:p>
+    <w:p>
+      <w:pPr>
+        <w:rPr>
+          <w:b/>
+          <w:bCs/>
+          <w:u w:val="single"/>
+        </w:rPr>
+      </w:pPr>
+      <w:r>
+        <w:rPr>
+          <w:b/>
+          <w:bCs/>
+          <w:u w:val="single"/>
+        </w:rPr>
+        <w:t>0NF:</w:t>
+      </w:r>
+    </w:p>
+    <w:p>
+      <w:r>
+        <w:t>(</w:t>
+      </w:r>
+      <w:r>
+        <w:t xml:space="preserve">Item#, </w:t>
+      </w:r>
+      <w:proofErr w:type="spellStart"/>
+      <w:r>
+        <w:t>ItemDescription</w:t>
+      </w:r>
+      <w:proofErr w:type="spellEnd"/>
+      <w:r>
+        <w:t xml:space="preserve">, </w:t>
+      </w:r>
+      <w:proofErr w:type="spellStart"/>
+      <w:r>
+        <w:t>CurrentSalePrice</w:t>
+      </w:r>
+      <w:proofErr w:type="spellEnd"/>
+      <w:r>
+        <w:t>)</w:t>
+      </w:r>
+      <w:r>
+        <w:t xml:space="preserve">, Date, </w:t>
+      </w:r>
+      <w:proofErr w:type="spellStart"/>
+      <w:r>
+        <w:t>SupplierNumber</w:t>
+      </w:r>
+      <w:proofErr w:type="spellEnd"/>
+      <w:r>
+        <w:t xml:space="preserve">, </w:t>
+      </w:r>
+      <w:proofErr w:type="spellStart"/>
+      <w:r>
+        <w:rPr>
+          <w:b/>
+          <w:bCs/>
+        </w:rPr>
+        <w:t>PONumber</w:t>
+      </w:r>
+      <w:proofErr w:type="spellEnd"/>
+      <w:r>
+        <w:rPr>
+          <w:b/>
+          <w:bCs/>
+        </w:rPr>
+        <w:t xml:space="preserve"> (PK)</w:t>
+      </w:r>
+      <w:r>
+        <w:t xml:space="preserve">, </w:t>
+      </w:r>
+      <w:r>
+        <w:t>(</w:t>
+      </w:r>
+      <w:r>
+        <w:t xml:space="preserve">Quantity, Cost, </w:t>
+      </w:r>
+      <w:proofErr w:type="spellStart"/>
+      <w:r>
+        <w:t>InStockCount</w:t>
+      </w:r>
+      <w:proofErr w:type="spellEnd"/>
+      <w:r>
+        <w:t xml:space="preserve">, </w:t>
+      </w:r>
+      <w:proofErr w:type="spellStart"/>
+      <w:r>
+        <w:t>ReorderThreshold</w:t>
+      </w:r>
+      <w:proofErr w:type="spellEnd"/>
+      <w:r>
+        <w:t>)</w:t>
+      </w:r>
+    </w:p>
+    <w:p/>
+    <w:p>
+      <w:pPr>
+        <w:rPr>
+          <w:b/>
+          <w:bCs/>
+          <w:u w:val="single"/>
+        </w:rPr>
+      </w:pPr>
+      <w:r>
+        <w:rPr>
+          <w:b/>
+          <w:bCs/>
+          <w:u w:val="single"/>
+        </w:rPr>
+        <w:t>1</w:t>
+      </w:r>
+      <w:r>
+        <w:rPr>
+          <w:b/>
+          <w:bCs/>
+          <w:u w:val="single"/>
+        </w:rPr>
+        <w:t>NF:</w:t>
+      </w:r>
+    </w:p>
+    <w:p>
+      <w:r>
+        <w:rPr>
+          <w:b/>
+          <w:bCs/>
+        </w:rPr>
+        <w:t>Item#</w:t>
+      </w:r>
+      <w:r>
+        <w:rPr>
+          <w:b/>
+          <w:bCs/>
+        </w:rPr>
+        <w:t xml:space="preserve"> (PK)</w:t>
+      </w:r>
+      <w:r>
+        <w:rPr>
+          <w:b/>
+          <w:bCs/>
+        </w:rPr>
         <w:t>,</w:t>
       </w:r>
       <w:r>
-        <w:rPr>
-          <w:i/>
-          <w:iCs/>
-        </w:rPr>
         <w:t xml:space="preserve"> </w:t>
       </w:r>
-      <w:r>
-        <w:rPr>
-          <w:b/>
-          <w:bCs/>
-          <w:i/>
-          <w:iCs/>
+      <w:proofErr w:type="spellStart"/>
+      <w:r>
+        <w:t>ItemDescription</w:t>
+      </w:r>
+      <w:proofErr w:type="spellEnd"/>
+      <w:r>
+        <w:t xml:space="preserve">, </w:t>
+      </w:r>
+      <w:proofErr w:type="spellStart"/>
+      <w:r>
+        <w:t>CurrentSalePrice</w:t>
+      </w:r>
+      <w:proofErr w:type="spellEnd"/>
+      <w:r>
+        <w:t xml:space="preserve">, </w:t>
+      </w:r>
+      <w:proofErr w:type="spellStart"/>
+      <w:r>
+        <w:rPr>
+          <w:b/>
+          <w:bCs/>
+          <w:i/>
+          <w:iCs/>
+        </w:rPr>
+        <w:t>PONumber</w:t>
+      </w:r>
+      <w:proofErr w:type="spellEnd"/>
+      <w:r>
+        <w:rPr>
+          <w:b/>
+          <w:bCs/>
+          <w:i/>
+          <w:iCs/>
+        </w:rPr>
+        <w:t xml:space="preserve"> (PK) (FK),</w:t>
+      </w:r>
+      <w:r>
+        <w:rPr>
+          <w:i/>
+          <w:iCs/>
+        </w:rPr>
+        <w:t xml:space="preserve"> </w:t>
+      </w:r>
+      <w:r>
+        <w:t xml:space="preserve">Quantity, Cost, </w:t>
+      </w:r>
+      <w:proofErr w:type="spellStart"/>
+      <w:r>
+        <w:t>InStockCount</w:t>
+      </w:r>
+      <w:proofErr w:type="spellEnd"/>
+      <w:r>
+        <w:t xml:space="preserve">, </w:t>
+      </w:r>
+      <w:proofErr w:type="spellStart"/>
+      <w:r>
+        <w:t>ReorderThreshold</w:t>
+      </w:r>
+      <w:proofErr w:type="spellEnd"/>
+    </w:p>
+    <w:p>
+      <w:r>
+        <w:t xml:space="preserve">Date, </w:t>
+      </w:r>
+      <w:proofErr w:type="spellStart"/>
+      <w:r>
+        <w:t>SupplierNumber</w:t>
+      </w:r>
+      <w:proofErr w:type="spellEnd"/>
+      <w:r>
+        <w:t xml:space="preserve">, </w:t>
+      </w:r>
+      <w:proofErr w:type="spellStart"/>
+      <w:r>
+        <w:rPr>
+          <w:b/>
+          <w:bCs/>
+        </w:rPr>
+        <w:t>PONumber</w:t>
+      </w:r>
+      <w:proofErr w:type="spellEnd"/>
+      <w:r>
+        <w:rPr>
+          <w:b/>
+          <w:bCs/>
+        </w:rPr>
+        <w:t xml:space="preserve"> (PK)</w:t>
+      </w:r>
+    </w:p>
+    <w:p/>
+    <w:p>
+      <w:pPr>
+        <w:rPr>
+          <w:b/>
+          <w:bCs/>
+          <w:u w:val="single"/>
+        </w:rPr>
+      </w:pPr>
+      <w:r>
+        <w:rPr>
+          <w:b/>
+          <w:bCs/>
+          <w:u w:val="single"/>
+        </w:rPr>
+        <w:t>2</w:t>
+      </w:r>
+      <w:r>
+        <w:rPr>
+          <w:b/>
+          <w:bCs/>
+          <w:u w:val="single"/>
+        </w:rPr>
+        <w:t>NF:</w:t>
+      </w:r>
+    </w:p>
+    <w:p>
+      <w:r>
+        <w:rPr>
+          <w:b/>
+          <w:bCs/>
+          <w:i/>
+          <w:iCs/>
+        </w:rPr>
+        <w:t>Item# (PK) (FK)</w:t>
+      </w:r>
+      <w:r>
+        <w:rPr>
+          <w:b/>
+          <w:bCs/>
+        </w:rPr>
+        <w:t>,</w:t>
+      </w:r>
+      <w:r>
+        <w:t xml:space="preserve"> </w:t>
+      </w:r>
+      <w:proofErr w:type="spellStart"/>
+      <w:r>
+        <w:rPr>
+          <w:b/>
+          <w:bCs/>
+          <w:i/>
+          <w:iCs/>
+        </w:rPr>
+        <w:t>PONumber</w:t>
+      </w:r>
+      <w:proofErr w:type="spellEnd"/>
+      <w:r>
+        <w:rPr>
+          <w:b/>
+          <w:bCs/>
+          <w:i/>
+          <w:iCs/>
+        </w:rPr>
+        <w:t xml:space="preserve"> (PK) (FK),</w:t>
+      </w:r>
+      <w:r>
+        <w:rPr>
+          <w:i/>
+          <w:iCs/>
+        </w:rPr>
+        <w:t xml:space="preserve"> </w:t>
+      </w:r>
+      <w:r>
+        <w:t>Quantity, Cost</w:t>
+      </w:r>
+    </w:p>
+    <w:p/>
+    <w:p>
+      <w:r>
+        <w:rPr>
+          <w:b/>
+          <w:bCs/>
         </w:rPr>
         <w:t>Item#</w:t>
       </w:r>
@@ -1681,8 +2241,6 @@
         <w:rPr>
           <w:b/>
           <w:bCs/>
-          <w:i/>
-          <w:iCs/>
         </w:rPr>
         <w:t xml:space="preserve"> (PK)</w:t>
       </w:r>
@@ -1690,121 +2248,1189 @@
         <w:rPr>
           <w:b/>
           <w:bCs/>
+        </w:rPr>
+        <w:t>,</w:t>
+      </w:r>
+      <w:r>
+        <w:t xml:space="preserve"> </w:t>
+      </w:r>
+      <w:proofErr w:type="spellStart"/>
+      <w:r>
+        <w:t>ItemDescription</w:t>
+      </w:r>
+      <w:proofErr w:type="spellEnd"/>
+      <w:r>
+        <w:t xml:space="preserve">, </w:t>
+      </w:r>
+      <w:proofErr w:type="spellStart"/>
+      <w:r>
+        <w:t>CurrentSalePrice</w:t>
+      </w:r>
+      <w:proofErr w:type="spellEnd"/>
+      <w:r>
+        <w:t>,</w:t>
+      </w:r>
+      <w:r>
+        <w:t xml:space="preserve"> </w:t>
+      </w:r>
+      <w:proofErr w:type="spellStart"/>
+      <w:r>
+        <w:t>InStockCount</w:t>
+      </w:r>
+      <w:proofErr w:type="spellEnd"/>
+      <w:r>
+        <w:t xml:space="preserve">, </w:t>
+      </w:r>
+      <w:proofErr w:type="spellStart"/>
+      <w:r>
+        <w:t>ReorderThreshold</w:t>
+      </w:r>
+      <w:proofErr w:type="spellEnd"/>
+    </w:p>
+    <w:p/>
+    <w:p>
+      <w:r>
+        <w:t xml:space="preserve">Date, </w:t>
+      </w:r>
+      <w:proofErr w:type="spellStart"/>
+      <w:r>
+        <w:t>SupplierNumber</w:t>
+      </w:r>
+      <w:proofErr w:type="spellEnd"/>
+      <w:r>
+        <w:t xml:space="preserve">, </w:t>
+      </w:r>
+      <w:proofErr w:type="spellStart"/>
+      <w:r>
+        <w:rPr>
+          <w:b/>
+          <w:bCs/>
+        </w:rPr>
+        <w:t>PONumber</w:t>
+      </w:r>
+      <w:proofErr w:type="spellEnd"/>
+      <w:r>
+        <w:rPr>
+          <w:b/>
+          <w:bCs/>
+        </w:rPr>
+        <w:t xml:space="preserve"> (PK)</w:t>
+      </w:r>
+    </w:p>
+    <w:p/>
+    <w:p>
+      <w:pPr>
+        <w:rPr>
+          <w:b/>
+          <w:bCs/>
+          <w:u w:val="single"/>
+        </w:rPr>
+      </w:pPr>
+      <w:r>
+        <w:rPr>
+          <w:b/>
+          <w:bCs/>
+          <w:u w:val="single"/>
+        </w:rPr>
+        <w:t>3</w:t>
+      </w:r>
+      <w:r>
+        <w:rPr>
+          <w:b/>
+          <w:bCs/>
+          <w:u w:val="single"/>
+        </w:rPr>
+        <w:t>NF:</w:t>
+      </w:r>
+    </w:p>
+    <w:p>
+      <w:r>
+        <w:t>(no changes)</w:t>
+      </w:r>
+    </w:p>
+    <w:p/>
+    <w:p>
+      <w:pPr>
+        <w:rPr>
+          <w:b/>
+          <w:bCs/>
+          <w:u w:val="single"/>
+        </w:rPr>
+      </w:pPr>
+      <w:r>
+        <w:rPr>
+          <w:b/>
+          <w:bCs/>
+          <w:u w:val="single"/>
+        </w:rPr>
+        <w:t>Purchase Orders</w:t>
+      </w:r>
+    </w:p>
+    <w:p>
+      <w:r>
+        <w:rPr>
+          <w:b/>
+          <w:bCs/>
+          <w:u w:val="single"/>
+        </w:rPr>
+        <w:t>0NF:</w:t>
+      </w:r>
+    </w:p>
+    <w:p>
+      <w:r>
+        <w:rPr>
+          <w:b/>
+          <w:bCs/>
+        </w:rPr>
+        <w:t>PO# (PK),</w:t>
+      </w:r>
+      <w:r>
+        <w:t xml:space="preserve"> </w:t>
+      </w:r>
+      <w:proofErr w:type="spellStart"/>
+      <w:r>
+        <w:t>SupplierName</w:t>
+      </w:r>
+      <w:proofErr w:type="spellEnd"/>
+      <w:r>
+        <w:t xml:space="preserve">, </w:t>
+      </w:r>
+      <w:proofErr w:type="spellStart"/>
+      <w:r>
+        <w:t>SupplierNumber</w:t>
+      </w:r>
+      <w:proofErr w:type="spellEnd"/>
+      <w:r>
+        <w:t xml:space="preserve">, Address, City, Phone, </w:t>
+      </w:r>
+      <w:proofErr w:type="spellStart"/>
+      <w:r>
+        <w:t>OrderDate</w:t>
+      </w:r>
+      <w:proofErr w:type="spellEnd"/>
+      <w:r>
+        <w:t xml:space="preserve">, (Item#, </w:t>
+      </w:r>
+      <w:proofErr w:type="spellStart"/>
+      <w:r>
+        <w:t>SupplierItem</w:t>
+      </w:r>
+      <w:proofErr w:type="spellEnd"/>
+      <w:r>
+        <w:t xml:space="preserve">#, </w:t>
+      </w:r>
+      <w:proofErr w:type="spellStart"/>
+      <w:r>
+        <w:t>SupplierDescription</w:t>
+      </w:r>
+      <w:proofErr w:type="spellEnd"/>
+      <w:r>
+        <w:t>, Quantity, Cost, Amount), Subtotal, GST, Total</w:t>
+      </w:r>
+    </w:p>
+    <w:p/>
+    <w:p>
+      <w:r>
+        <w:rPr>
+          <w:b/>
+          <w:bCs/>
+          <w:u w:val="single"/>
+        </w:rPr>
+        <w:t>1NF:</w:t>
+      </w:r>
+    </w:p>
+    <w:p>
+      <w:r>
+        <w:rPr>
+          <w:b/>
+          <w:bCs/>
+        </w:rPr>
+        <w:t>PO# (PK),</w:t>
+      </w:r>
+      <w:r>
+        <w:t xml:space="preserve"> </w:t>
+      </w:r>
+      <w:proofErr w:type="spellStart"/>
+      <w:r>
+        <w:t>SupplierName</w:t>
+      </w:r>
+      <w:proofErr w:type="spellEnd"/>
+      <w:r>
+        <w:t xml:space="preserve">, </w:t>
+      </w:r>
+      <w:proofErr w:type="spellStart"/>
+      <w:r>
+        <w:t>SupplierNumber</w:t>
+      </w:r>
+      <w:proofErr w:type="spellEnd"/>
+      <w:r>
+        <w:t xml:space="preserve">, Address, City, Province, </w:t>
+      </w:r>
+      <w:proofErr w:type="spellStart"/>
+      <w:r>
+        <w:t>PostalCode</w:t>
+      </w:r>
+      <w:proofErr w:type="spellEnd"/>
+      <w:r>
+        <w:t xml:space="preserve">, Phone, </w:t>
+      </w:r>
+      <w:proofErr w:type="spellStart"/>
+      <w:r>
+        <w:t>OrderDate</w:t>
+      </w:r>
+      <w:proofErr w:type="spellEnd"/>
+      <w:r>
+        <w:t>, Subtotal, GST, Total</w:t>
+      </w:r>
+    </w:p>
+    <w:p/>
+    <w:p>
+      <w:pPr>
+        <w:rPr>
+          <w:b/>
+          <w:bCs/>
+          <w:i/>
+          <w:iCs/>
+        </w:rPr>
+      </w:pPr>
+      <w:r>
+        <w:rPr>
+          <w:b/>
+          <w:bCs/>
+        </w:rPr>
+        <w:t>Item#</w:t>
+      </w:r>
+      <w:r>
+        <w:rPr>
+          <w:b/>
+          <w:bCs/>
+        </w:rPr>
+        <w:t xml:space="preserve"> (PK)</w:t>
+      </w:r>
+      <w:r>
+        <w:rPr>
+          <w:b/>
+          <w:bCs/>
+        </w:rPr>
+        <w:t>,</w:t>
+      </w:r>
+      <w:r>
+        <w:t xml:space="preserve"> </w:t>
+      </w:r>
+      <w:proofErr w:type="spellStart"/>
+      <w:r>
+        <w:t>SupplierItem</w:t>
+      </w:r>
+      <w:proofErr w:type="spellEnd"/>
+      <w:r>
+        <w:t xml:space="preserve">#, </w:t>
+      </w:r>
+      <w:proofErr w:type="spellStart"/>
+      <w:r>
+        <w:t>SupplierDescription</w:t>
+      </w:r>
+      <w:proofErr w:type="spellEnd"/>
+      <w:r>
+        <w:t xml:space="preserve">, Quantity, Cost, Amount, </w:t>
+      </w:r>
+      <w:r>
+        <w:rPr>
+          <w:b/>
+          <w:bCs/>
+          <w:i/>
+          <w:iCs/>
+        </w:rPr>
+        <w:t xml:space="preserve">PO# </w:t>
+      </w:r>
+      <w:r>
+        <w:rPr>
+          <w:b/>
+          <w:bCs/>
+          <w:i/>
+          <w:iCs/>
+        </w:rPr>
+        <w:t xml:space="preserve">(PK) </w:t>
+      </w:r>
+      <w:r>
+        <w:rPr>
+          <w:b/>
+          <w:bCs/>
+          <w:i/>
+          <w:iCs/>
+        </w:rPr>
+        <w:t>(FK)</w:t>
+      </w:r>
+    </w:p>
+    <w:p>
+      <w:pPr>
+        <w:rPr>
+          <w:b/>
+          <w:bCs/>
+          <w:i/>
+          <w:iCs/>
+        </w:rPr>
+      </w:pPr>
+    </w:p>
+    <w:p>
+      <w:r>
+        <w:rPr>
+          <w:b/>
+          <w:bCs/>
+          <w:u w:val="single"/>
+        </w:rPr>
+        <w:t>2NF:</w:t>
+      </w:r>
+    </w:p>
+    <w:p>
+      <w:pPr>
+        <w:rPr>
+          <w:b/>
+          <w:bCs/>
+        </w:rPr>
+      </w:pPr>
+      <w:r>
+        <w:rPr>
+          <w:b/>
+          <w:bCs/>
+        </w:rPr>
+        <w:t>(no changes)</w:t>
+      </w:r>
+    </w:p>
+    <w:p>
+      <w:pPr>
+        <w:rPr>
+          <w:b/>
+          <w:bCs/>
+        </w:rPr>
+      </w:pPr>
+    </w:p>
+    <w:p>
+      <w:r>
+        <w:rPr>
+          <w:b/>
+          <w:bCs/>
+          <w:u w:val="single"/>
+        </w:rPr>
+        <w:t>3NF:</w:t>
+      </w:r>
+    </w:p>
+    <w:p>
+      <w:r>
+        <w:rPr>
+          <w:b/>
+          <w:bCs/>
+        </w:rPr>
+        <w:t>PO# (PK),</w:t>
+      </w:r>
+      <w:r>
+        <w:rPr>
+          <w:i/>
+          <w:iCs/>
+        </w:rPr>
+        <w:t xml:space="preserve"> </w:t>
+      </w:r>
+      <w:proofErr w:type="spellStart"/>
+      <w:r>
+        <w:rPr>
+          <w:i/>
+          <w:iCs/>
+        </w:rPr>
+        <w:t>SupplierNumber</w:t>
+      </w:r>
+      <w:proofErr w:type="spellEnd"/>
+      <w:r>
+        <w:rPr>
+          <w:i/>
+          <w:iCs/>
+        </w:rPr>
+        <w:t xml:space="preserve"> (FK), </w:t>
+      </w:r>
+      <w:proofErr w:type="spellStart"/>
+      <w:r>
+        <w:t>OrderDate</w:t>
+      </w:r>
+      <w:proofErr w:type="spellEnd"/>
+      <w:r>
+        <w:t>, Subtotal, GST, Total</w:t>
+      </w:r>
+    </w:p>
+    <w:p/>
+    <w:p>
+      <w:proofErr w:type="spellStart"/>
+      <w:r>
+        <w:rPr>
+          <w:b/>
+          <w:bCs/>
+        </w:rPr>
+        <w:t>SupplierNumber</w:t>
+      </w:r>
+      <w:proofErr w:type="spellEnd"/>
+      <w:r>
+        <w:rPr>
+          <w:b/>
+          <w:bCs/>
+        </w:rPr>
+        <w:t xml:space="preserve"> (PK),</w:t>
+      </w:r>
+      <w:r>
+        <w:t xml:space="preserve"> </w:t>
+      </w:r>
+      <w:proofErr w:type="spellStart"/>
+      <w:r>
+        <w:t>SupplierName</w:t>
+      </w:r>
+      <w:proofErr w:type="spellEnd"/>
+      <w:r>
+        <w:t xml:space="preserve">, Address, City, Province, </w:t>
+      </w:r>
+      <w:proofErr w:type="spellStart"/>
+      <w:r>
+        <w:t>PostalCode</w:t>
+      </w:r>
+      <w:proofErr w:type="spellEnd"/>
+      <w:r>
+        <w:t>, Phone</w:t>
+      </w:r>
+    </w:p>
+    <w:p/>
+    <w:p>
+      <w:r>
+        <w:rPr>
+          <w:b/>
+          <w:bCs/>
+        </w:rPr>
+        <w:t>Item#</w:t>
+      </w:r>
+      <w:r>
+        <w:rPr>
+          <w:b/>
+          <w:bCs/>
+        </w:rPr>
+        <w:t xml:space="preserve"> (PK)</w:t>
+      </w:r>
+      <w:r>
+        <w:rPr>
+          <w:b/>
+          <w:bCs/>
+        </w:rPr>
+        <w:t>,</w:t>
+      </w:r>
+      <w:r>
+        <w:t xml:space="preserve"> </w:t>
+      </w:r>
+      <w:proofErr w:type="spellStart"/>
+      <w:r>
+        <w:t>SupplierItem</w:t>
+      </w:r>
+      <w:proofErr w:type="spellEnd"/>
+      <w:r>
+        <w:t xml:space="preserve">#, </w:t>
+      </w:r>
+      <w:proofErr w:type="spellStart"/>
+      <w:r>
+        <w:t>SupplierDescription</w:t>
+      </w:r>
+      <w:proofErr w:type="spellEnd"/>
+      <w:r>
+        <w:t xml:space="preserve">, Quantity, Cost, Amount, </w:t>
+      </w:r>
+      <w:r>
+        <w:rPr>
+          <w:b/>
+          <w:bCs/>
+          <w:i/>
+          <w:iCs/>
+        </w:rPr>
+        <w:t xml:space="preserve">PO# </w:t>
+      </w:r>
+      <w:r>
+        <w:rPr>
+          <w:b/>
+          <w:bCs/>
+          <w:i/>
+          <w:iCs/>
+        </w:rPr>
+        <w:t xml:space="preserve">(PK) </w:t>
+      </w:r>
+      <w:r>
+        <w:rPr>
+          <w:b/>
+          <w:bCs/>
+          <w:i/>
+          <w:iCs/>
+        </w:rPr>
+        <w:t>(FK)</w:t>
+      </w:r>
+    </w:p>
+    <w:p/>
+    <w:p>
+      <w:pPr>
+        <w:rPr>
+          <w:b/>
+          <w:bCs/>
+          <w:u w:val="single"/>
+        </w:rPr>
+      </w:pPr>
+      <w:r>
+        <w:rPr>
+          <w:b/>
+          <w:bCs/>
+          <w:u w:val="single"/>
+        </w:rPr>
+        <w:t>Cheque Register</w:t>
+      </w:r>
+    </w:p>
+    <w:p>
+      <w:pPr>
+        <w:rPr>
+          <w:b/>
+          <w:bCs/>
+          <w:u w:val="single"/>
+        </w:rPr>
+      </w:pPr>
+      <w:r>
+        <w:rPr>
+          <w:b/>
+          <w:bCs/>
+          <w:u w:val="single"/>
+        </w:rPr>
+        <w:t>0NF:</w:t>
+      </w:r>
+    </w:p>
+    <w:p>
+      <w:proofErr w:type="spellStart"/>
+      <w:r>
+        <w:t>ChequeDate</w:t>
+      </w:r>
+      <w:proofErr w:type="spellEnd"/>
+      <w:r>
+        <w:t xml:space="preserve">, </w:t>
+      </w:r>
+      <w:r>
+        <w:rPr>
+          <w:b/>
+          <w:bCs/>
+        </w:rPr>
+        <w:t>Cheque#</w:t>
+      </w:r>
+      <w:r>
+        <w:rPr>
+          <w:b/>
+          <w:bCs/>
+        </w:rPr>
+        <w:t xml:space="preserve"> (PK)</w:t>
+      </w:r>
+      <w:r>
+        <w:rPr>
+          <w:b/>
+          <w:bCs/>
+        </w:rPr>
+        <w:t>,</w:t>
+      </w:r>
+      <w:r>
+        <w:t xml:space="preserve"> C</w:t>
+      </w:r>
+      <w:proofErr w:type="spellStart"/>
+      <w:r>
+        <w:t>hequeAmount</w:t>
+      </w:r>
+      <w:proofErr w:type="spellEnd"/>
+      <w:r>
+        <w:t xml:space="preserve">, Supplier#, </w:t>
+      </w:r>
+      <w:proofErr w:type="spellStart"/>
+      <w:r>
+        <w:t>SupplierName</w:t>
+      </w:r>
+      <w:proofErr w:type="spellEnd"/>
+      <w:r>
+        <w:t xml:space="preserve">, (PO#, </w:t>
+      </w:r>
+      <w:proofErr w:type="spellStart"/>
+      <w:r>
+        <w:t>PODate</w:t>
+      </w:r>
+      <w:proofErr w:type="spellEnd"/>
+      <w:r>
+        <w:t>)</w:t>
+      </w:r>
+    </w:p>
+    <w:p/>
+    <w:p>
+      <w:pPr>
+        <w:rPr>
+          <w:b/>
+          <w:bCs/>
+          <w:u w:val="single"/>
+        </w:rPr>
+      </w:pPr>
+      <w:r>
+        <w:rPr>
+          <w:b/>
+          <w:bCs/>
+          <w:u w:val="single"/>
+        </w:rPr>
+        <w:t>1NF:</w:t>
+      </w:r>
+    </w:p>
+    <w:p>
+      <w:proofErr w:type="spellStart"/>
+      <w:r>
+        <w:t>ChequeDate</w:t>
+      </w:r>
+      <w:proofErr w:type="spellEnd"/>
+      <w:r>
+        <w:t xml:space="preserve">, </w:t>
+      </w:r>
+      <w:r>
+        <w:rPr>
+          <w:b/>
+          <w:bCs/>
+        </w:rPr>
+        <w:t>Cheque#</w:t>
+      </w:r>
+      <w:r>
+        <w:rPr>
+          <w:b/>
+          <w:bCs/>
+        </w:rPr>
+        <w:t xml:space="preserve"> (PK)</w:t>
+      </w:r>
+      <w:r>
+        <w:rPr>
+          <w:b/>
+          <w:bCs/>
+        </w:rPr>
+        <w:t>,</w:t>
+      </w:r>
+      <w:r>
+        <w:t xml:space="preserve"> </w:t>
+      </w:r>
+      <w:proofErr w:type="spellStart"/>
+      <w:r>
+        <w:t>ChequeAmount</w:t>
+      </w:r>
+      <w:proofErr w:type="spellEnd"/>
+      <w:r>
+        <w:t xml:space="preserve">, Supplier#, </w:t>
+      </w:r>
+      <w:proofErr w:type="spellStart"/>
+      <w:r>
+        <w:t>SupplierName</w:t>
+      </w:r>
+      <w:proofErr w:type="spellEnd"/>
+    </w:p>
+    <w:p/>
+    <w:p>
+      <w:r>
+        <w:rPr>
+          <w:b/>
+          <w:bCs/>
+        </w:rPr>
+        <w:t>PO#</w:t>
+      </w:r>
+      <w:r>
+        <w:rPr>
+          <w:b/>
+          <w:bCs/>
+        </w:rPr>
+        <w:t xml:space="preserve"> (PK)</w:t>
+      </w:r>
+      <w:r>
+        <w:t xml:space="preserve">, </w:t>
+      </w:r>
+      <w:proofErr w:type="spellStart"/>
+      <w:r>
+        <w:t>PODate</w:t>
+      </w:r>
+      <w:proofErr w:type="spellEnd"/>
+      <w:r>
+        <w:t xml:space="preserve">, </w:t>
+      </w:r>
+      <w:r>
+        <w:rPr>
+          <w:i/>
+          <w:iCs/>
+        </w:rPr>
+        <w:t>Cheque# (FK)</w:t>
+      </w:r>
+    </w:p>
+    <w:p/>
+    <w:p>
+      <w:r>
+        <w:rPr>
+          <w:b/>
+          <w:bCs/>
+          <w:u w:val="single"/>
+        </w:rPr>
+        <w:t>2NF:</w:t>
+      </w:r>
+    </w:p>
+    <w:p>
+      <w:r>
+        <w:t>(no changes)</w:t>
+      </w:r>
+    </w:p>
+    <w:p/>
+    <w:p>
+      <w:r>
+        <w:rPr>
+          <w:b/>
+          <w:bCs/>
+          <w:u w:val="single"/>
+        </w:rPr>
+        <w:t>3NF:</w:t>
+      </w:r>
+    </w:p>
+    <w:p>
+      <w:proofErr w:type="spellStart"/>
+      <w:r>
+        <w:t>ChequeDate</w:t>
+      </w:r>
+      <w:proofErr w:type="spellEnd"/>
+      <w:r>
+        <w:t xml:space="preserve">, </w:t>
+      </w:r>
+      <w:r>
+        <w:rPr>
+          <w:b/>
+          <w:bCs/>
+        </w:rPr>
+        <w:t>Cheque#</w:t>
+      </w:r>
+      <w:r>
+        <w:rPr>
+          <w:b/>
+          <w:bCs/>
+        </w:rPr>
+        <w:t xml:space="preserve"> (PK)</w:t>
+      </w:r>
+      <w:r>
+        <w:rPr>
+          <w:b/>
+          <w:bCs/>
+        </w:rPr>
+        <w:t>,</w:t>
+      </w:r>
+      <w:r>
+        <w:t xml:space="preserve"> </w:t>
+      </w:r>
+      <w:proofErr w:type="spellStart"/>
+      <w:r>
+        <w:t>ChequeAmount</w:t>
+      </w:r>
+      <w:proofErr w:type="spellEnd"/>
+      <w:r>
+        <w:t xml:space="preserve">, </w:t>
+      </w:r>
+      <w:r>
+        <w:rPr>
+          <w:i/>
+          <w:iCs/>
+        </w:rPr>
+        <w:t>Supplier#</w:t>
+      </w:r>
+      <w:r>
+        <w:rPr>
           <w:i/>
           <w:iCs/>
         </w:rPr>
         <w:t xml:space="preserve"> (FK)</w:t>
       </w:r>
     </w:p>
-    <w:p>
-      <w:pPr>
-        <w:rPr>
-          <w:b/>
-          <w:bCs/>
-          <w:u w:val="single"/>
-        </w:rPr>
-      </w:pPr>
-    </w:p>
-    <w:p>
-      <w:pPr>
-        <w:rPr>
-          <w:b/>
-          <w:bCs/>
-          <w:u w:val="single"/>
-        </w:rPr>
-      </w:pPr>
-      <w:r>
-        <w:rPr>
-          <w:b/>
-          <w:bCs/>
-          <w:u w:val="single"/>
-        </w:rPr>
-        <w:t>2</w:t>
-      </w:r>
-      <w:r>
-        <w:rPr>
-          <w:b/>
-          <w:bCs/>
-          <w:u w:val="single"/>
-        </w:rPr>
-        <w:t>NF:</w:t>
-      </w:r>
-    </w:p>
-    <w:p>
-      <w:r>
-        <w:rPr>
-          <w:b/>
-          <w:bCs/>
-        </w:rPr>
-        <w:t>Item# (PK)</w:t>
-      </w:r>
-      <w:r>
-        <w:t xml:space="preserve">, </w:t>
-      </w:r>
-      <w:proofErr w:type="spellStart"/>
-      <w:r>
-        <w:t>ItemDescription</w:t>
-      </w:r>
-      <w:proofErr w:type="spellEnd"/>
-      <w:r>
-        <w:t xml:space="preserve">, </w:t>
-      </w:r>
-      <w:proofErr w:type="spellStart"/>
-      <w:proofErr w:type="gramStart"/>
-      <w:r>
-        <w:t>CurrentSalePrice</w:t>
-      </w:r>
-      <w:proofErr w:type="spellEnd"/>
-      <w:r>
-        <w:t xml:space="preserve">,  </w:t>
-      </w:r>
-      <w:proofErr w:type="spellStart"/>
-      <w:r>
-        <w:t>InStockCount</w:t>
-      </w:r>
-      <w:proofErr w:type="spellEnd"/>
-      <w:proofErr w:type="gramEnd"/>
-      <w:r>
-        <w:t xml:space="preserve">, </w:t>
-      </w:r>
-      <w:proofErr w:type="spellStart"/>
-      <w:r>
-        <w:t>ReorderThreshold</w:t>
-      </w:r>
-      <w:proofErr w:type="spellEnd"/>
-    </w:p>
-    <w:p/>
-    <w:p>
-      <w:proofErr w:type="spellStart"/>
-      <w:r>
-        <w:rPr>
-          <w:b/>
-          <w:bCs/>
-          <w:i/>
-          <w:iCs/>
-        </w:rPr>
-        <w:t>PONumber</w:t>
-      </w:r>
-      <w:proofErr w:type="spellEnd"/>
-      <w:r>
-        <w:rPr>
-          <w:b/>
-          <w:bCs/>
-          <w:i/>
-          <w:iCs/>
+    <w:p/>
+    <w:p>
+      <w:r>
+        <w:rPr>
+          <w:b/>
+          <w:bCs/>
+        </w:rPr>
+        <w:t>Supplier#</w:t>
+      </w:r>
+      <w:r>
+        <w:rPr>
+          <w:b/>
+          <w:bCs/>
+        </w:rPr>
+        <w:t xml:space="preserve"> (PK),</w:t>
+      </w:r>
+      <w:r>
+        <w:t xml:space="preserve"> </w:t>
+      </w:r>
+      <w:proofErr w:type="spellStart"/>
+      <w:r>
+        <w:t>SupplierName</w:t>
+      </w:r>
+      <w:proofErr w:type="spellEnd"/>
+    </w:p>
+    <w:p/>
+    <w:p>
+      <w:r>
+        <w:rPr>
+          <w:b/>
+          <w:bCs/>
+        </w:rPr>
+        <w:t>PO# (PK)</w:t>
+      </w:r>
+      <w:r>
+        <w:t xml:space="preserve">, </w:t>
+      </w:r>
+      <w:proofErr w:type="spellStart"/>
+      <w:r>
+        <w:t>PODate</w:t>
+      </w:r>
+      <w:proofErr w:type="spellEnd"/>
+      <w:r>
+        <w:t xml:space="preserve">, </w:t>
+      </w:r>
+      <w:r>
+        <w:rPr>
+          <w:i/>
+          <w:iCs/>
+        </w:rPr>
+        <w:t>Cheque# (FK)</w:t>
+      </w:r>
+    </w:p>
+    <w:p/>
+    <w:p>
+      <w:pPr>
+        <w:rPr>
+          <w:b/>
+          <w:bCs/>
+          <w:u w:val="single"/>
+        </w:rPr>
+      </w:pPr>
+      <w:r>
+        <w:rPr>
+          <w:b/>
+          <w:bCs/>
+          <w:u w:val="single"/>
+        </w:rPr>
+        <w:t>Cheque Register</w:t>
+      </w:r>
+      <w:r>
+        <w:rPr>
+          <w:b/>
+          <w:bCs/>
+          <w:u w:val="single"/>
+        </w:rPr>
+        <w:t xml:space="preserve"> – ALTERNATE SOLUTION</w:t>
+      </w:r>
+    </w:p>
+    <w:p>
+      <w:pPr>
+        <w:rPr>
+          <w:b/>
+          <w:bCs/>
+          <w:u w:val="single"/>
+        </w:rPr>
+      </w:pPr>
+      <w:r>
+        <w:rPr>
+          <w:b/>
+          <w:bCs/>
+          <w:u w:val="single"/>
+        </w:rPr>
+        <w:t>0NF:</w:t>
+      </w:r>
+    </w:p>
+    <w:p>
+      <w:proofErr w:type="spellStart"/>
+      <w:r>
+        <w:t>ChequeDate</w:t>
+      </w:r>
+      <w:proofErr w:type="spellEnd"/>
+      <w:r>
+        <w:t xml:space="preserve">, Cheque#, </w:t>
+      </w:r>
+      <w:proofErr w:type="spellStart"/>
+      <w:r>
+        <w:t>ChequeAmount</w:t>
+      </w:r>
+      <w:proofErr w:type="spellEnd"/>
+      <w:r>
+        <w:t xml:space="preserve">, Supplier#, </w:t>
+      </w:r>
+      <w:proofErr w:type="spellStart"/>
+      <w:r>
+        <w:t>SupplierName</w:t>
+      </w:r>
+      <w:proofErr w:type="spellEnd"/>
+      <w:r>
+        <w:t xml:space="preserve">, </w:t>
+      </w:r>
+      <w:r>
+        <w:rPr>
+          <w:b/>
+          <w:bCs/>
+        </w:rPr>
+        <w:t>PO#</w:t>
+      </w:r>
+      <w:r>
+        <w:rPr>
+          <w:b/>
+          <w:bCs/>
         </w:rPr>
         <w:t xml:space="preserve"> (PK)</w:t>
       </w:r>
       <w:r>
-        <w:rPr>
-          <w:b/>
-          <w:bCs/>
-          <w:i/>
-          <w:iCs/>
-        </w:rPr>
+        <w:t xml:space="preserve">, </w:t>
+      </w:r>
+      <w:proofErr w:type="spellStart"/>
+      <w:r>
+        <w:t>PODate</w:t>
+      </w:r>
+      <w:proofErr w:type="spellEnd"/>
+    </w:p>
+    <w:p/>
+    <w:p>
+      <w:pPr>
+        <w:rPr>
+          <w:b/>
+          <w:bCs/>
+          <w:u w:val="single"/>
+        </w:rPr>
+      </w:pPr>
+      <w:r>
+        <w:rPr>
+          <w:b/>
+          <w:bCs/>
+          <w:u w:val="single"/>
+        </w:rPr>
+        <w:t>1NF:</w:t>
+      </w:r>
+    </w:p>
+    <w:p>
+      <w:r>
+        <w:t>No repeating groups so no changes</w:t>
+      </w:r>
+    </w:p>
+    <w:p/>
+    <w:p>
+      <w:pPr>
+        <w:rPr>
+          <w:b/>
+          <w:bCs/>
+          <w:u w:val="single"/>
+        </w:rPr>
+      </w:pPr>
+      <w:r>
+        <w:rPr>
+          <w:b/>
+          <w:bCs/>
+          <w:u w:val="single"/>
+        </w:rPr>
+        <w:t>2NF:</w:t>
+      </w:r>
+    </w:p>
+    <w:p>
+      <w:r>
+        <w:t>No composite PK so no changes</w:t>
+      </w:r>
+    </w:p>
+    <w:p/>
+    <w:p>
+      <w:pPr>
+        <w:rPr>
+          <w:b/>
+          <w:bCs/>
+          <w:u w:val="single"/>
+        </w:rPr>
+      </w:pPr>
+      <w:r>
+        <w:rPr>
+          <w:b/>
+          <w:bCs/>
+          <w:u w:val="single"/>
+        </w:rPr>
+        <w:t>3NF:</w:t>
+      </w:r>
+    </w:p>
+    <w:p>
+      <w:r>
+        <w:rPr>
+          <w:highlight w:val="yellow"/>
+        </w:rPr>
+        <w:t xml:space="preserve">2 sets of transitive dependencies: </w:t>
+      </w:r>
+      <w:proofErr w:type="spellStart"/>
+      <w:r>
+        <w:rPr>
+          <w:highlight w:val="yellow"/>
+        </w:rPr>
+        <w:t>ChequeDate</w:t>
+      </w:r>
+      <w:proofErr w:type="spellEnd"/>
+      <w:r>
+        <w:rPr>
+          <w:highlight w:val="yellow"/>
+        </w:rPr>
+        <w:t xml:space="preserve">, </w:t>
+      </w:r>
+      <w:proofErr w:type="spellStart"/>
+      <w:r>
+        <w:rPr>
+          <w:highlight w:val="yellow"/>
+        </w:rPr>
+        <w:t>ChequeAmount</w:t>
+      </w:r>
+      <w:proofErr w:type="spellEnd"/>
+      <w:r>
+        <w:rPr>
+          <w:highlight w:val="yellow"/>
+        </w:rPr>
+        <w:t>, and Supplier#</w:t>
+      </w:r>
+      <w:r>
+        <w:rPr>
+          <w:highlight w:val="yellow"/>
+        </w:rPr>
+        <w:t xml:space="preserve"> depends on </w:t>
+      </w:r>
+      <w:r>
+        <w:rPr>
+          <w:highlight w:val="yellow"/>
+        </w:rPr>
+        <w:t>C</w:t>
+      </w:r>
+      <w:r>
+        <w:rPr>
+          <w:highlight w:val="yellow"/>
+        </w:rPr>
+        <w:t xml:space="preserve">heque#, and </w:t>
+      </w:r>
+      <w:proofErr w:type="spellStart"/>
+      <w:r>
+        <w:rPr>
+          <w:highlight w:val="yellow"/>
+        </w:rPr>
+        <w:t>S</w:t>
+      </w:r>
+      <w:r>
+        <w:rPr>
+          <w:highlight w:val="yellow"/>
+        </w:rPr>
+        <w:t>upplier</w:t>
+      </w:r>
+      <w:r>
+        <w:rPr>
+          <w:highlight w:val="yellow"/>
+        </w:rPr>
+        <w:t>N</w:t>
+      </w:r>
+      <w:r>
+        <w:rPr>
+          <w:highlight w:val="yellow"/>
+        </w:rPr>
+        <w:t>ame</w:t>
+      </w:r>
+      <w:proofErr w:type="spellEnd"/>
+      <w:r>
+        <w:rPr>
+          <w:highlight w:val="yellow"/>
+        </w:rPr>
+        <w:t xml:space="preserve"> depends on </w:t>
+      </w:r>
+      <w:r>
+        <w:rPr>
+          <w:highlight w:val="yellow"/>
+        </w:rPr>
+        <w:t>S</w:t>
+      </w:r>
+      <w:r>
+        <w:rPr>
+          <w:highlight w:val="yellow"/>
+        </w:rPr>
+        <w:t>upplier#:</w:t>
+      </w:r>
+    </w:p>
+    <w:p/>
+    <w:p>
+      <w:r>
+        <w:t>Cheque#</w:t>
+      </w:r>
+      <w:r>
         <w:t xml:space="preserve"> (FK)</w:t>
       </w:r>
       <w:r>
+        <w:t xml:space="preserve">, </w:t>
+      </w:r>
+      <w:r>
+        <w:rPr>
+          <w:b/>
+          <w:bCs/>
+        </w:rPr>
+        <w:t>PO# (PK)</w:t>
+      </w:r>
+      <w:r>
+        <w:t xml:space="preserve">, </w:t>
+      </w:r>
+      <w:proofErr w:type="spellStart"/>
+      <w:r>
+        <w:t>PODate</w:t>
+      </w:r>
+      <w:proofErr w:type="spellEnd"/>
+    </w:p>
+    <w:p/>
+    <w:p>
+      <w:r>
+        <w:rPr>
+          <w:b/>
+          <w:bCs/>
+        </w:rPr>
+        <w:t>Cheque# (PK),</w:t>
+      </w:r>
+      <w:r>
+        <w:t xml:space="preserve"> </w:t>
+      </w:r>
+      <w:proofErr w:type="spellStart"/>
+      <w:r>
+        <w:t>ChequeDate</w:t>
+      </w:r>
+      <w:proofErr w:type="spellEnd"/>
+      <w:r>
+        <w:t xml:space="preserve">, </w:t>
+      </w:r>
+      <w:proofErr w:type="spellStart"/>
+      <w:r>
+        <w:t>ChequeAmount</w:t>
+      </w:r>
+      <w:proofErr w:type="spellEnd"/>
+      <w:r>
+        <w:t xml:space="preserve">, </w:t>
+      </w:r>
+      <w:r>
+        <w:rPr>
+          <w:i/>
+          <w:iCs/>
+        </w:rPr>
+        <w:t>Supplier# (FK)</w:t>
+      </w:r>
+    </w:p>
+    <w:p/>
+    <w:p>
+      <w:r>
+        <w:rPr>
+          <w:b/>
+          <w:bCs/>
+        </w:rPr>
+        <w:t>S</w:t>
+      </w:r>
+      <w:r>
+        <w:rPr>
+          <w:b/>
+          <w:bCs/>
+        </w:rPr>
+        <w:t>upplier#</w:t>
+      </w:r>
+      <w:r>
+        <w:rPr>
+          <w:b/>
+          <w:bCs/>
+        </w:rPr>
+        <w:t xml:space="preserve"> (PK)</w:t>
+      </w:r>
+      <w:r>
         <w:rPr>
           <w:b/>
           <w:bCs/>
@@ -1812,1044 +3438,16 @@
         <w:t>,</w:t>
       </w:r>
       <w:r>
-        <w:t xml:space="preserve"> Quantity, Cost,</w:t>
-      </w:r>
-      <w:r>
-        <w:rPr>
-          <w:i/>
-          <w:iCs/>
-        </w:rPr>
         <w:t xml:space="preserve"> </w:t>
       </w:r>
-      <w:r>
-        <w:rPr>
-          <w:b/>
-          <w:bCs/>
-          <w:i/>
-          <w:iCs/>
-        </w:rPr>
-        <w:t>Item#</w:t>
-      </w:r>
-      <w:r>
-        <w:rPr>
-          <w:b/>
-          <w:bCs/>
-          <w:i/>
-          <w:iCs/>
-        </w:rPr>
-        <w:t xml:space="preserve"> (PK)</w:t>
-      </w:r>
-      <w:r>
-        <w:rPr>
-          <w:b/>
-          <w:bCs/>
-          <w:i/>
-          <w:iCs/>
-        </w:rPr>
-        <w:t xml:space="preserve"> (FK)</w:t>
-      </w:r>
-    </w:p>
-    <w:p/>
-    <w:p>
-      <w:proofErr w:type="spellStart"/>
-      <w:r>
-        <w:rPr>
-          <w:b/>
-          <w:bCs/>
-        </w:rPr>
-        <w:t>PONumber</w:t>
-      </w:r>
-      <w:proofErr w:type="spellEnd"/>
-      <w:r>
-        <w:rPr>
-          <w:b/>
-          <w:bCs/>
-        </w:rPr>
-        <w:t xml:space="preserve"> (PK),</w:t>
-      </w:r>
-      <w:r>
-        <w:t xml:space="preserve"> Date, </w:t>
-      </w:r>
-      <w:proofErr w:type="spellStart"/>
-      <w:r>
-        <w:t>SupplierNumber</w:t>
-      </w:r>
-      <w:proofErr w:type="spellEnd"/>
-    </w:p>
-    <w:p/>
-    <w:p>
-      <w:pPr>
-        <w:rPr>
-          <w:b/>
-          <w:bCs/>
-          <w:u w:val="single"/>
-        </w:rPr>
-      </w:pPr>
-      <w:r>
-        <w:rPr>
-          <w:b/>
-          <w:bCs/>
-          <w:u w:val="single"/>
-        </w:rPr>
-        <w:t>3</w:t>
-      </w:r>
-      <w:r>
-        <w:rPr>
-          <w:b/>
-          <w:bCs/>
-          <w:u w:val="single"/>
-        </w:rPr>
-        <w:t>NF:</w:t>
-      </w:r>
-    </w:p>
-    <w:p>
-      <w:r>
-        <w:rPr>
-          <w:b/>
-          <w:bCs/>
-        </w:rPr>
-        <w:t>(no changes)</w:t>
-      </w:r>
-    </w:p>
-    <w:p/>
-    <w:p>
-      <w:pPr>
-        <w:rPr>
-          <w:b/>
-          <w:bCs/>
-          <w:u w:val="single"/>
-        </w:rPr>
-      </w:pPr>
-      <w:r>
-        <w:rPr>
-          <w:b/>
-          <w:bCs/>
-          <w:u w:val="single"/>
-        </w:rPr>
-        <w:t>Inventory Control</w:t>
-      </w:r>
-      <w:r>
-        <w:rPr>
-          <w:b/>
-          <w:bCs/>
-          <w:u w:val="single"/>
-        </w:rPr>
-        <w:t xml:space="preserve"> – ALTERNATE SOLUTION</w:t>
-      </w:r>
-    </w:p>
-    <w:p>
-      <w:pPr>
-        <w:rPr>
-          <w:b/>
-          <w:bCs/>
-          <w:u w:val="single"/>
-        </w:rPr>
-      </w:pPr>
-      <w:r>
-        <w:rPr>
-          <w:b/>
-          <w:bCs/>
-          <w:u w:val="single"/>
-        </w:rPr>
-        <w:t>0NF:</w:t>
-      </w:r>
-    </w:p>
-    <w:p>
-      <w:r>
-        <w:t>(</w:t>
-      </w:r>
-      <w:r>
-        <w:t xml:space="preserve">Item#, </w:t>
-      </w:r>
-      <w:proofErr w:type="spellStart"/>
-      <w:r>
-        <w:t>ItemDescription</w:t>
-      </w:r>
-      <w:proofErr w:type="spellEnd"/>
-      <w:r>
-        <w:t xml:space="preserve">, </w:t>
-      </w:r>
-      <w:proofErr w:type="spellStart"/>
-      <w:r>
-        <w:t>CurrentSalePrice</w:t>
-      </w:r>
-      <w:proofErr w:type="spellEnd"/>
-      <w:r>
-        <w:t>)</w:t>
-      </w:r>
-      <w:r>
-        <w:t xml:space="preserve">, Date, </w:t>
-      </w:r>
-      <w:proofErr w:type="spellStart"/>
-      <w:r>
-        <w:t>SupplierNumber</w:t>
-      </w:r>
-      <w:proofErr w:type="spellEnd"/>
-      <w:r>
-        <w:t xml:space="preserve">, </w:t>
-      </w:r>
-      <w:proofErr w:type="spellStart"/>
-      <w:r>
-        <w:rPr>
-          <w:b/>
-          <w:bCs/>
-        </w:rPr>
-        <w:t>PONumber</w:t>
-      </w:r>
-      <w:proofErr w:type="spellEnd"/>
-      <w:r>
-        <w:rPr>
-          <w:b/>
-          <w:bCs/>
-        </w:rPr>
-        <w:t xml:space="preserve"> (PK)</w:t>
-      </w:r>
-      <w:r>
-        <w:t xml:space="preserve">, </w:t>
-      </w:r>
-      <w:r>
-        <w:t>(</w:t>
-      </w:r>
-      <w:r>
-        <w:t xml:space="preserve">Quantity, Cost, </w:t>
-      </w:r>
-      <w:proofErr w:type="spellStart"/>
-      <w:r>
-        <w:t>InStockCount</w:t>
-      </w:r>
-      <w:proofErr w:type="spellEnd"/>
-      <w:r>
-        <w:t xml:space="preserve">, </w:t>
-      </w:r>
-      <w:proofErr w:type="spellStart"/>
-      <w:r>
-        <w:t>ReorderThreshold</w:t>
-      </w:r>
-      <w:proofErr w:type="spellEnd"/>
-      <w:r>
-        <w:t>)</w:t>
-      </w:r>
-    </w:p>
-    <w:p/>
-    <w:p>
-      <w:pPr>
-        <w:rPr>
-          <w:b/>
-          <w:bCs/>
-          <w:u w:val="single"/>
-        </w:rPr>
-      </w:pPr>
-      <w:r>
-        <w:rPr>
-          <w:b/>
-          <w:bCs/>
-          <w:u w:val="single"/>
-        </w:rPr>
-        <w:t>1</w:t>
-      </w:r>
-      <w:r>
-        <w:rPr>
-          <w:b/>
-          <w:bCs/>
-          <w:u w:val="single"/>
-        </w:rPr>
-        <w:t>NF:</w:t>
-      </w:r>
-    </w:p>
-    <w:p>
-      <w:r>
-        <w:rPr>
-          <w:b/>
-          <w:bCs/>
-        </w:rPr>
-        <w:t>Item#</w:t>
-      </w:r>
-      <w:r>
-        <w:rPr>
-          <w:b/>
-          <w:bCs/>
-        </w:rPr>
-        <w:t xml:space="preserve"> (PK)</w:t>
-      </w:r>
-      <w:r>
-        <w:rPr>
-          <w:b/>
-          <w:bCs/>
-        </w:rPr>
-        <w:t>,</w:t>
-      </w:r>
-      <w:r>
-        <w:t xml:space="preserve"> </w:t>
-      </w:r>
-      <w:proofErr w:type="spellStart"/>
-      <w:r>
-        <w:t>ItemDescription</w:t>
-      </w:r>
-      <w:proofErr w:type="spellEnd"/>
-      <w:r>
-        <w:t xml:space="preserve">, </w:t>
-      </w:r>
-      <w:proofErr w:type="spellStart"/>
-      <w:r>
-        <w:t>CurrentSalePrice</w:t>
-      </w:r>
-      <w:proofErr w:type="spellEnd"/>
-      <w:r>
-        <w:t xml:space="preserve">, </w:t>
-      </w:r>
-      <w:proofErr w:type="spellStart"/>
-      <w:r>
-        <w:rPr>
-          <w:b/>
-          <w:bCs/>
-          <w:i/>
-          <w:iCs/>
-        </w:rPr>
-        <w:t>PONumber</w:t>
-      </w:r>
-      <w:proofErr w:type="spellEnd"/>
-      <w:r>
-        <w:rPr>
-          <w:b/>
-          <w:bCs/>
-          <w:i/>
-          <w:iCs/>
-        </w:rPr>
-        <w:t xml:space="preserve"> (PK) (FK),</w:t>
-      </w:r>
-      <w:r>
-        <w:rPr>
-          <w:i/>
-          <w:iCs/>
-        </w:rPr>
-        <w:t xml:space="preserve"> </w:t>
-      </w:r>
-      <w:r>
-        <w:t xml:space="preserve">Quantity, Cost, </w:t>
-      </w:r>
-      <w:proofErr w:type="spellStart"/>
-      <w:r>
-        <w:t>InStockCount</w:t>
-      </w:r>
-      <w:proofErr w:type="spellEnd"/>
-      <w:r>
-        <w:t xml:space="preserve">, </w:t>
-      </w:r>
-      <w:proofErr w:type="spellStart"/>
-      <w:r>
-        <w:t>ReorderThreshold</w:t>
-      </w:r>
-      <w:proofErr w:type="spellEnd"/>
-    </w:p>
-    <w:p>
-      <w:r>
-        <w:t xml:space="preserve">Date, </w:t>
-      </w:r>
-      <w:proofErr w:type="spellStart"/>
-      <w:r>
-        <w:t>SupplierNumber</w:t>
-      </w:r>
-      <w:proofErr w:type="spellEnd"/>
-      <w:r>
-        <w:t xml:space="preserve">, </w:t>
-      </w:r>
-      <w:proofErr w:type="spellStart"/>
-      <w:r>
-        <w:rPr>
-          <w:b/>
-          <w:bCs/>
-        </w:rPr>
-        <w:t>PONumber</w:t>
-      </w:r>
-      <w:proofErr w:type="spellEnd"/>
-      <w:r>
-        <w:rPr>
-          <w:b/>
-          <w:bCs/>
-        </w:rPr>
-        <w:t xml:space="preserve"> (PK)</w:t>
-      </w:r>
-    </w:p>
-    <w:p/>
-    <w:p>
-      <w:pPr>
-        <w:rPr>
-          <w:b/>
-          <w:bCs/>
-          <w:u w:val="single"/>
-        </w:rPr>
-      </w:pPr>
-      <w:r>
-        <w:rPr>
-          <w:b/>
-          <w:bCs/>
-          <w:u w:val="single"/>
-        </w:rPr>
-        <w:t>2</w:t>
-      </w:r>
-      <w:r>
-        <w:rPr>
-          <w:b/>
-          <w:bCs/>
-          <w:u w:val="single"/>
-        </w:rPr>
-        <w:t>NF:</w:t>
-      </w:r>
-    </w:p>
-    <w:p>
-      <w:r>
-        <w:rPr>
-          <w:b/>
-          <w:bCs/>
-          <w:i/>
-          <w:iCs/>
-        </w:rPr>
-        <w:t>Item# (PK)</w:t>
-      </w:r>
-      <w:r>
-        <w:rPr>
-          <w:b/>
-          <w:bCs/>
-          <w:i/>
-          <w:iCs/>
-        </w:rPr>
-        <w:t xml:space="preserve"> (FK)</w:t>
-      </w:r>
-      <w:r>
-        <w:rPr>
-          <w:b/>
-          <w:bCs/>
-        </w:rPr>
-        <w:t>,</w:t>
-      </w:r>
-      <w:r>
-        <w:t xml:space="preserve"> </w:t>
-      </w:r>
-      <w:proofErr w:type="spellStart"/>
-      <w:r>
-        <w:rPr>
-          <w:b/>
-          <w:bCs/>
-          <w:i/>
-          <w:iCs/>
-        </w:rPr>
-        <w:t>PONumber</w:t>
-      </w:r>
-      <w:proofErr w:type="spellEnd"/>
-      <w:r>
-        <w:rPr>
-          <w:b/>
-          <w:bCs/>
-          <w:i/>
-          <w:iCs/>
-        </w:rPr>
-        <w:t xml:space="preserve"> (PK) (FK),</w:t>
-      </w:r>
-      <w:r>
-        <w:rPr>
-          <w:i/>
-          <w:iCs/>
-        </w:rPr>
-        <w:t xml:space="preserve"> </w:t>
-      </w:r>
-      <w:r>
-        <w:t>Quantity, Cost</w:t>
-      </w:r>
-    </w:p>
-    <w:p/>
-    <w:p>
-      <w:r>
-        <w:rPr>
-          <w:b/>
-          <w:bCs/>
-        </w:rPr>
-        <w:t>Item#</w:t>
-      </w:r>
-      <w:r>
-        <w:rPr>
-          <w:b/>
-          <w:bCs/>
-        </w:rPr>
-        <w:t xml:space="preserve"> (PK)</w:t>
-      </w:r>
-      <w:r>
-        <w:rPr>
-          <w:b/>
-          <w:bCs/>
-        </w:rPr>
-        <w:t>,</w:t>
-      </w:r>
-      <w:r>
-        <w:t xml:space="preserve"> </w:t>
-      </w:r>
-      <w:proofErr w:type="spellStart"/>
-      <w:r>
-        <w:t>ItemDescription</w:t>
-      </w:r>
-      <w:proofErr w:type="spellEnd"/>
-      <w:r>
-        <w:t xml:space="preserve">, </w:t>
-      </w:r>
-      <w:proofErr w:type="spellStart"/>
-      <w:r>
-        <w:t>CurrentSalePrice</w:t>
-      </w:r>
-      <w:proofErr w:type="spellEnd"/>
-      <w:r>
-        <w:t>,</w:t>
-      </w:r>
-      <w:r>
-        <w:t xml:space="preserve"> </w:t>
-      </w:r>
-      <w:proofErr w:type="spellStart"/>
-      <w:r>
-        <w:t>InStockCount</w:t>
-      </w:r>
-      <w:proofErr w:type="spellEnd"/>
-      <w:r>
-        <w:t xml:space="preserve">, </w:t>
-      </w:r>
-      <w:proofErr w:type="spellStart"/>
-      <w:r>
-        <w:t>ReorderThreshold</w:t>
-      </w:r>
-      <w:proofErr w:type="spellEnd"/>
-    </w:p>
-    <w:p/>
-    <w:p>
-      <w:r>
-        <w:t xml:space="preserve">Date, </w:t>
-      </w:r>
-      <w:proofErr w:type="spellStart"/>
-      <w:r>
-        <w:t>SupplierNumber</w:t>
-      </w:r>
-      <w:proofErr w:type="spellEnd"/>
-      <w:r>
-        <w:t xml:space="preserve">, </w:t>
-      </w:r>
-      <w:proofErr w:type="spellStart"/>
-      <w:r>
-        <w:rPr>
-          <w:b/>
-          <w:bCs/>
-        </w:rPr>
-        <w:t>PONumber</w:t>
-      </w:r>
-      <w:proofErr w:type="spellEnd"/>
-      <w:r>
-        <w:rPr>
-          <w:b/>
-          <w:bCs/>
-        </w:rPr>
-        <w:t xml:space="preserve"> (PK)</w:t>
-      </w:r>
-    </w:p>
-    <w:p/>
-    <w:p>
-      <w:pPr>
-        <w:rPr>
-          <w:b/>
-          <w:bCs/>
-          <w:u w:val="single"/>
-        </w:rPr>
-      </w:pPr>
-      <w:r>
-        <w:rPr>
-          <w:b/>
-          <w:bCs/>
-          <w:u w:val="single"/>
-        </w:rPr>
-        <w:t>3</w:t>
-      </w:r>
-      <w:r>
-        <w:rPr>
-          <w:b/>
-          <w:bCs/>
-          <w:u w:val="single"/>
-        </w:rPr>
-        <w:t>NF:</w:t>
-      </w:r>
-    </w:p>
-    <w:p>
-      <w:r>
-        <w:t>(no changes)</w:t>
-      </w:r>
-    </w:p>
-    <w:p/>
-    <w:p>
-      <w:pPr>
-        <w:rPr>
-          <w:b/>
-          <w:bCs/>
-          <w:u w:val="single"/>
-        </w:rPr>
-      </w:pPr>
-      <w:r>
-        <w:rPr>
-          <w:b/>
-          <w:bCs/>
-          <w:u w:val="single"/>
-        </w:rPr>
-        <w:t>Purchase Orders</w:t>
-      </w:r>
-    </w:p>
-    <w:p>
-      <w:r>
-        <w:rPr>
-          <w:b/>
-          <w:bCs/>
-          <w:u w:val="single"/>
-        </w:rPr>
-        <w:t>0NF:</w:t>
-      </w:r>
-    </w:p>
-    <w:p>
-      <w:r>
-        <w:rPr>
-          <w:b/>
-          <w:bCs/>
-        </w:rPr>
-        <w:t>PO# (PK),</w:t>
-      </w:r>
-      <w:r>
-        <w:t xml:space="preserve"> </w:t>
-      </w:r>
       <w:proofErr w:type="spellStart"/>
       <w:r>
         <w:t>SupplierName</w:t>
       </w:r>
       <w:proofErr w:type="spellEnd"/>
-      <w:r>
-        <w:t xml:space="preserve">, </w:t>
-      </w:r>
-      <w:proofErr w:type="spellStart"/>
-      <w:r>
-        <w:t>SupplierNumber</w:t>
-      </w:r>
-      <w:proofErr w:type="spellEnd"/>
-      <w:r>
-        <w:t xml:space="preserve">, Address, City, Phone, </w:t>
-      </w:r>
-      <w:proofErr w:type="spellStart"/>
-      <w:r>
-        <w:t>OrderDate</w:t>
-      </w:r>
-      <w:proofErr w:type="spellEnd"/>
-      <w:r>
-        <w:t xml:space="preserve">, (Item#, </w:t>
-      </w:r>
-      <w:proofErr w:type="spellStart"/>
-      <w:r>
-        <w:t>SupplierItem</w:t>
-      </w:r>
-      <w:proofErr w:type="spellEnd"/>
-      <w:r>
-        <w:t xml:space="preserve">#, </w:t>
-      </w:r>
-      <w:proofErr w:type="spellStart"/>
-      <w:r>
-        <w:t>SupplierDescription</w:t>
-      </w:r>
-      <w:proofErr w:type="spellEnd"/>
-      <w:r>
-        <w:t>, Quantity, Cost, Amount), Subtotal, GST, Total</w:t>
-      </w:r>
-    </w:p>
-    <w:p/>
-    <w:p>
-      <w:r>
-        <w:rPr>
-          <w:b/>
-          <w:bCs/>
-          <w:u w:val="single"/>
-        </w:rPr>
-        <w:t>1</w:t>
-      </w:r>
-      <w:r>
-        <w:rPr>
-          <w:b/>
-          <w:bCs/>
-          <w:u w:val="single"/>
-        </w:rPr>
-        <w:t>NF:</w:t>
-      </w:r>
-    </w:p>
-    <w:p>
-      <w:r>
-        <w:rPr>
-          <w:b/>
-          <w:bCs/>
-        </w:rPr>
-        <w:t>PO# (PK),</w:t>
-      </w:r>
-      <w:r>
-        <w:t xml:space="preserve"> </w:t>
-      </w:r>
-      <w:proofErr w:type="spellStart"/>
-      <w:r>
-        <w:t>SupplierName</w:t>
-      </w:r>
-      <w:proofErr w:type="spellEnd"/>
-      <w:r>
-        <w:t xml:space="preserve">, </w:t>
-      </w:r>
-      <w:proofErr w:type="spellStart"/>
-      <w:r>
-        <w:t>SupplierNumber</w:t>
-      </w:r>
-      <w:proofErr w:type="spellEnd"/>
-      <w:r>
-        <w:t>, Address, City</w:t>
-      </w:r>
-      <w:r>
-        <w:t xml:space="preserve">, Province, </w:t>
-      </w:r>
-      <w:proofErr w:type="spellStart"/>
-      <w:r>
-        <w:t>PostalCode</w:t>
-      </w:r>
-      <w:proofErr w:type="spellEnd"/>
-      <w:r>
-        <w:t xml:space="preserve">, Phone, </w:t>
-      </w:r>
-      <w:proofErr w:type="spellStart"/>
-      <w:r>
-        <w:t>OrderDate</w:t>
-      </w:r>
-      <w:proofErr w:type="spellEnd"/>
-      <w:r>
-        <w:t>, Subtotal, GST, Total</w:t>
-      </w:r>
-    </w:p>
-    <w:p/>
-    <w:p>
-      <w:pPr>
-        <w:rPr>
-          <w:b/>
-          <w:bCs/>
-          <w:i/>
-          <w:iCs/>
-        </w:rPr>
-      </w:pPr>
-      <w:r>
-        <w:rPr>
-          <w:b/>
-          <w:bCs/>
-        </w:rPr>
-        <w:t>Item#</w:t>
-      </w:r>
-      <w:r>
-        <w:rPr>
-          <w:b/>
-          <w:bCs/>
-        </w:rPr>
-        <w:t xml:space="preserve"> (PK)</w:t>
-      </w:r>
-      <w:r>
-        <w:rPr>
-          <w:b/>
-          <w:bCs/>
-        </w:rPr>
-        <w:t>,</w:t>
-      </w:r>
-      <w:r>
-        <w:t xml:space="preserve"> </w:t>
-      </w:r>
-      <w:proofErr w:type="spellStart"/>
-      <w:r>
-        <w:t>SupplierItem</w:t>
-      </w:r>
-      <w:proofErr w:type="spellEnd"/>
-      <w:r>
-        <w:t xml:space="preserve">#, </w:t>
-      </w:r>
-      <w:proofErr w:type="spellStart"/>
-      <w:r>
-        <w:t>SupplierDescription</w:t>
-      </w:r>
-      <w:proofErr w:type="spellEnd"/>
-      <w:r>
-        <w:t>, Quantity, Cost, Amount</w:t>
-      </w:r>
-      <w:r>
-        <w:t xml:space="preserve">, </w:t>
-      </w:r>
-      <w:r>
-        <w:rPr>
-          <w:b/>
-          <w:bCs/>
-          <w:i/>
-          <w:iCs/>
-        </w:rPr>
-        <w:t xml:space="preserve">PO# </w:t>
-      </w:r>
-      <w:r>
-        <w:rPr>
-          <w:b/>
-          <w:bCs/>
-          <w:i/>
-          <w:iCs/>
-        </w:rPr>
-        <w:t xml:space="preserve">(PK) </w:t>
-      </w:r>
-      <w:r>
-        <w:rPr>
-          <w:b/>
-          <w:bCs/>
-          <w:i/>
-          <w:iCs/>
-        </w:rPr>
-        <w:t>(FK)</w:t>
-      </w:r>
-    </w:p>
-    <w:p>
-      <w:pPr>
-        <w:rPr>
-          <w:b/>
-          <w:bCs/>
-          <w:i/>
-          <w:iCs/>
-        </w:rPr>
-      </w:pPr>
-    </w:p>
-    <w:p>
-      <w:r>
-        <w:rPr>
-          <w:b/>
-          <w:bCs/>
-          <w:u w:val="single"/>
-        </w:rPr>
-        <w:t>2</w:t>
-      </w:r>
-      <w:r>
-        <w:rPr>
-          <w:b/>
-          <w:bCs/>
-          <w:u w:val="single"/>
-        </w:rPr>
-        <w:t>NF:</w:t>
-      </w:r>
-    </w:p>
-    <w:p>
-      <w:pPr>
-        <w:rPr>
-          <w:b/>
-          <w:bCs/>
-        </w:rPr>
-      </w:pPr>
-      <w:r>
-        <w:rPr>
-          <w:b/>
-          <w:bCs/>
-        </w:rPr>
-        <w:t>(no changes)</w:t>
-      </w:r>
-    </w:p>
-    <w:p>
-      <w:pPr>
-        <w:rPr>
-          <w:b/>
-          <w:bCs/>
-        </w:rPr>
-      </w:pPr>
-    </w:p>
-    <w:p>
-      <w:r>
-        <w:rPr>
-          <w:b/>
-          <w:bCs/>
-          <w:u w:val="single"/>
-        </w:rPr>
-        <w:t>3</w:t>
-      </w:r>
-      <w:r>
-        <w:rPr>
-          <w:b/>
-          <w:bCs/>
-          <w:u w:val="single"/>
-        </w:rPr>
-        <w:t>NF:</w:t>
-      </w:r>
-    </w:p>
-    <w:p>
-      <w:r>
-        <w:rPr>
-          <w:b/>
-          <w:bCs/>
-        </w:rPr>
-        <w:t>PO# (PK),</w:t>
-      </w:r>
-      <w:r>
-        <w:rPr>
-          <w:i/>
-          <w:iCs/>
-        </w:rPr>
-        <w:t xml:space="preserve"> </w:t>
-      </w:r>
-      <w:proofErr w:type="spellStart"/>
-      <w:r>
-        <w:rPr>
-          <w:i/>
-          <w:iCs/>
-        </w:rPr>
-        <w:t>SupplierNumber</w:t>
-      </w:r>
-      <w:proofErr w:type="spellEnd"/>
-      <w:r>
-        <w:rPr>
-          <w:i/>
-          <w:iCs/>
-        </w:rPr>
-        <w:t xml:space="preserve"> (FK)</w:t>
-      </w:r>
-      <w:r>
-        <w:rPr>
-          <w:i/>
-          <w:iCs/>
-        </w:rPr>
-        <w:t xml:space="preserve">, </w:t>
-      </w:r>
-      <w:proofErr w:type="spellStart"/>
-      <w:r>
-        <w:t>OrderDate</w:t>
-      </w:r>
-      <w:proofErr w:type="spellEnd"/>
-      <w:r>
-        <w:t>, Subtotal, GST, Total</w:t>
-      </w:r>
-    </w:p>
-    <w:p/>
-    <w:p>
-      <w:proofErr w:type="spellStart"/>
-      <w:r>
-        <w:rPr>
-          <w:b/>
-          <w:bCs/>
-        </w:rPr>
-        <w:t>SupplierNumber</w:t>
-      </w:r>
-      <w:proofErr w:type="spellEnd"/>
-      <w:r>
-        <w:rPr>
-          <w:b/>
-          <w:bCs/>
-        </w:rPr>
-        <w:t xml:space="preserve"> </w:t>
-      </w:r>
-      <w:r>
-        <w:rPr>
-          <w:b/>
-          <w:bCs/>
-        </w:rPr>
-        <w:t>(PK),</w:t>
-      </w:r>
-      <w:r>
-        <w:t xml:space="preserve"> </w:t>
-      </w:r>
-      <w:proofErr w:type="spellStart"/>
-      <w:r>
-        <w:t>SupplierName</w:t>
-      </w:r>
-      <w:proofErr w:type="spellEnd"/>
-      <w:r>
-        <w:t xml:space="preserve">, Address, City, Province, </w:t>
-      </w:r>
-      <w:proofErr w:type="spellStart"/>
-      <w:r>
-        <w:t>PostalCode</w:t>
-      </w:r>
-      <w:proofErr w:type="spellEnd"/>
-      <w:r>
-        <w:t>, Phone</w:t>
-      </w:r>
-    </w:p>
-    <w:p/>
-    <w:p>
-      <w:pPr>
-        <w:rPr>
-          <w:b/>
-          <w:bCs/>
-          <w:i/>
-          <w:iCs/>
-        </w:rPr>
-      </w:pPr>
-      <w:r>
-        <w:rPr>
-          <w:b/>
-          <w:bCs/>
-        </w:rPr>
-        <w:t>Item#</w:t>
-      </w:r>
-      <w:r>
-        <w:rPr>
-          <w:b/>
-          <w:bCs/>
-        </w:rPr>
-        <w:t xml:space="preserve"> (PK)</w:t>
-      </w:r>
-      <w:r>
-        <w:rPr>
-          <w:b/>
-          <w:bCs/>
-        </w:rPr>
-        <w:t>,</w:t>
-      </w:r>
-      <w:r>
-        <w:t xml:space="preserve"> </w:t>
-      </w:r>
-      <w:proofErr w:type="spellStart"/>
-      <w:r>
-        <w:t>SupplierItem</w:t>
-      </w:r>
-      <w:proofErr w:type="spellEnd"/>
-      <w:r>
-        <w:t xml:space="preserve">#, </w:t>
-      </w:r>
-      <w:proofErr w:type="spellStart"/>
-      <w:r>
-        <w:t>SupplierDescription</w:t>
-      </w:r>
-      <w:proofErr w:type="spellEnd"/>
-      <w:r>
-        <w:t xml:space="preserve">, Quantity, Cost, Amount, </w:t>
-      </w:r>
-      <w:r>
-        <w:rPr>
-          <w:b/>
-          <w:bCs/>
-          <w:i/>
-          <w:iCs/>
-        </w:rPr>
-        <w:t xml:space="preserve">PO# </w:t>
-      </w:r>
-      <w:r>
-        <w:rPr>
-          <w:b/>
-          <w:bCs/>
-          <w:i/>
-          <w:iCs/>
-        </w:rPr>
-        <w:t xml:space="preserve">(PK) </w:t>
-      </w:r>
-      <w:r>
-        <w:rPr>
-          <w:b/>
-          <w:bCs/>
-          <w:i/>
-          <w:iCs/>
-        </w:rPr>
-        <w:t>(FK)</w:t>
-      </w:r>
-    </w:p>
-    <w:p>
-      <w:pPr>
-        <w:rPr>
-          <w:i/>
-          <w:iCs/>
-        </w:rPr>
-      </w:pPr>
-    </w:p>
+    </w:p>
+    <w:p/>
+    <w:p/>
     <w:p>
       <w:pPr>
         <w:rPr>
@@ -3278,7 +3876,7 @@
   <w:style w:type="paragraph" w:default="1" w:styleId="Normal">
     <w:name w:val="Normal"/>
     <w:qFormat/>
-    <w:rsid w:val="009241BC"/>
+    <w:rsid w:val="00736EE7"/>
   </w:style>
   <w:style w:type="character" w:default="1" w:styleId="DefaultParagraphFont">
     <w:name w:val="Default Paragraph Font"/>

</xml_diff>